<commit_message>
MST modified and extra done
</commit_message>
<xml_diff>
--- a/mp/mp_report/mp1/mp1_report.docx
+++ b/mp/mp_report/mp1/mp1_report.docx
@@ -810,7 +810,25 @@
           <w:sz w:val="24"/>
           <w:szCs w:val="24"/>
         </w:rPr>
-        <w:t>beyond Manhattan distance we also use the cost to the current node. By adding these two value together to serve as the judgment argument to determine the new state to explore. We also maintain the visited states in a queue.</w:t>
+        <w:t xml:space="preserve">beyond Manhattan distance we also use the cost to the current node. By adding </w:t>
+      </w:r>
+      <w:proofErr w:type="gramStart"/>
+      <w:r>
+        <w:rPr>
+          <w:rFonts w:ascii="Times New Roman" w:hAnsi="Times New Roman" w:cs="Times New Roman"/>
+          <w:sz w:val="24"/>
+          <w:szCs w:val="24"/>
+        </w:rPr>
+        <w:t>these two value</w:t>
+      </w:r>
+      <w:proofErr w:type="gramEnd"/>
+      <w:r>
+        <w:rPr>
+          <w:rFonts w:ascii="Times New Roman" w:hAnsi="Times New Roman" w:cs="Times New Roman"/>
+          <w:sz w:val="24"/>
+          <w:szCs w:val="24"/>
+        </w:rPr>
+        <w:t xml:space="preserve"> together to serve as the judgment argument to determine the new state to explore. We also maintain the visited states in a queue.</w:t>
       </w:r>
       <w:r>
         <w:rPr>
@@ -5223,17 +5241,89 @@
       </w:pPr>
       <w:r>
         <w:rPr>
+          <w:rFonts w:ascii="Times New Roman" w:hAnsi="Times New Roman" w:cs="Times New Roman" w:hint="eastAsia"/>
+          <w:b/>
+          <w:bCs/>
+          <w:noProof/>
+          <w:sz w:val="24"/>
+          <w:szCs w:val="24"/>
+        </w:rPr>
+        <w:lastRenderedPageBreak/>
+        <w:drawing>
+          <wp:anchor distT="0" distB="0" distL="114300" distR="114300" simplePos="0" relativeHeight="251702272" behindDoc="0" locked="0" layoutInCell="1" allowOverlap="1" wp14:anchorId="2D3806B0" wp14:editId="10916881">
+            <wp:simplePos x="0" y="0"/>
+            <wp:positionH relativeFrom="column">
+              <wp:posOffset>-13335</wp:posOffset>
+            </wp:positionH>
+            <wp:positionV relativeFrom="paragraph">
+              <wp:posOffset>62865</wp:posOffset>
+            </wp:positionV>
+            <wp:extent cx="5280660" cy="3668395"/>
+            <wp:effectExtent l="0" t="0" r="0" b="8255"/>
+            <wp:wrapTopAndBottom/>
+            <wp:docPr id="27" name="图片 27"/>
+            <wp:cNvGraphicFramePr>
+              <a:graphicFrameLocks xmlns:a="http://schemas.openxmlformats.org/drawingml/2006/main" noChangeAspect="1"/>
+            </wp:cNvGraphicFramePr>
+            <a:graphic xmlns:a="http://schemas.openxmlformats.org/drawingml/2006/main">
+              <a:graphicData uri="http://schemas.openxmlformats.org/drawingml/2006/picture">
+                <pic:pic xmlns:pic="http://schemas.openxmlformats.org/drawingml/2006/picture">
+                  <pic:nvPicPr>
+                    <pic:cNvPr id="0" name="Picture 15"/>
+                    <pic:cNvPicPr>
+                      <a:picLocks noChangeAspect="1" noChangeArrowheads="1"/>
+                    </pic:cNvPicPr>
+                  </pic:nvPicPr>
+                  <pic:blipFill>
+                    <a:blip r:embed="rId19" cstate="print">
+                      <a:extLst>
+                        <a:ext uri="{28A0092B-C50C-407E-A947-70E740481C1C}">
+                          <a14:useLocalDpi xmlns:a14="http://schemas.microsoft.com/office/drawing/2010/main" val="0"/>
+                        </a:ext>
+                      </a:extLst>
+                    </a:blip>
+                    <a:srcRect/>
+                    <a:stretch>
+                      <a:fillRect/>
+                    </a:stretch>
+                  </pic:blipFill>
+                  <pic:spPr bwMode="auto">
+                    <a:xfrm>
+                      <a:off x="0" y="0"/>
+                      <a:ext cx="5280660" cy="3668395"/>
+                    </a:xfrm>
+                    <a:prstGeom prst="rect">
+                      <a:avLst/>
+                    </a:prstGeom>
+                    <a:noFill/>
+                    <a:ln>
+                      <a:noFill/>
+                    </a:ln>
+                  </pic:spPr>
+                </pic:pic>
+              </a:graphicData>
+            </a:graphic>
+            <wp14:sizeRelH relativeFrom="margin">
+              <wp14:pctWidth>0</wp14:pctWidth>
+            </wp14:sizeRelH>
+            <wp14:sizeRelV relativeFrom="margin">
+              <wp14:pctHeight>0</wp14:pctHeight>
+            </wp14:sizeRelV>
+          </wp:anchor>
+        </w:drawing>
+      </w:r>
+      <w:r>
+        <w:rPr>
           <w:rFonts w:ascii="宋体" w:eastAsia="宋体" w:hAnsi="宋体" w:cs="宋体"/>
           <w:noProof/>
           <w:kern w:val="0"/>
           <w:sz w:val="24"/>
           <w:szCs w:val="24"/>
         </w:rPr>
-        <w:lastRenderedPageBreak/>
         <mc:AlternateContent>
           <mc:Choice Requires="wps">
             <w:drawing>
-              <wp:anchor distT="0" distB="0" distL="114300" distR="114300" simplePos="0" relativeHeight="251710464" behindDoc="0" locked="0" layoutInCell="1" allowOverlap="1" wp14:anchorId="07A37207" wp14:editId="45EA22B8">
+              <wp:anchor distT="0" distB="0" distL="114300" distR="114300" simplePos="0" relativeHeight="251710464" behindDoc="0" locked="0" layoutInCell="1" allowOverlap="1" wp14:anchorId="07A37207" wp14:editId="267629D5">
                 <wp:simplePos x="0" y="0"/>
                 <wp:positionH relativeFrom="margin">
                   <wp:align>left</wp:align>
@@ -5380,28 +5470,376 @@
           </mc:Fallback>
         </mc:AlternateContent>
       </w:r>
+    </w:p>
+    <w:p>
+      <w:pPr>
+        <w:jc w:val="left"/>
+        <w:rPr>
+          <w:rFonts w:ascii="Times New Roman" w:hAnsi="Times New Roman" w:cs="Times New Roman"/>
+          <w:b/>
+          <w:bCs/>
+          <w:sz w:val="24"/>
+          <w:szCs w:val="24"/>
+        </w:rPr>
+      </w:pPr>
+    </w:p>
+    <w:p>
+      <w:pPr>
+        <w:jc w:val="left"/>
+        <w:rPr>
+          <w:rFonts w:ascii="Times New Roman" w:hAnsi="Times New Roman" w:cs="Times New Roman"/>
+          <w:b/>
+          <w:bCs/>
+          <w:sz w:val="24"/>
+          <w:szCs w:val="24"/>
+        </w:rPr>
+      </w:pPr>
       <w:r>
         <w:rPr>
           <w:rFonts w:ascii="Times New Roman" w:hAnsi="Times New Roman" w:cs="Times New Roman" w:hint="eastAsia"/>
           <w:b/>
           <w:bCs/>
+          <w:sz w:val="24"/>
+          <w:szCs w:val="24"/>
+        </w:rPr>
+        <w:t>E</w:t>
+      </w:r>
+      <w:r>
+        <w:rPr>
+          <w:rFonts w:ascii="Times New Roman" w:hAnsi="Times New Roman" w:cs="Times New Roman"/>
+          <w:b/>
+          <w:bCs/>
+          <w:sz w:val="24"/>
+          <w:szCs w:val="24"/>
+        </w:rPr>
+        <w:t>xtra Credit:</w:t>
+      </w:r>
+    </w:p>
+    <w:p>
+      <w:pPr>
+        <w:jc w:val="left"/>
+        <w:rPr>
+          <w:rFonts w:ascii="Times New Roman" w:hAnsi="Times New Roman" w:cs="Times New Roman"/>
+          <w:sz w:val="24"/>
+          <w:szCs w:val="24"/>
+        </w:rPr>
+      </w:pPr>
+      <w:r>
+        <w:rPr>
+          <w:rFonts w:ascii="Times New Roman" w:hAnsi="Times New Roman" w:cs="Times New Roman"/>
+          <w:sz w:val="24"/>
+          <w:szCs w:val="24"/>
+        </w:rPr>
+        <w:t xml:space="preserve">For the extra part, we think that we can optimize the </w:t>
+      </w:r>
+      <w:r>
+        <w:rPr>
+          <w:rFonts w:ascii="Times New Roman" w:hAnsi="Times New Roman" w:cs="Times New Roman"/>
+          <w:sz w:val="24"/>
+          <w:szCs w:val="24"/>
+        </w:rPr>
+        <w:t>A*</w:t>
+      </w:r>
+      <w:r>
+        <w:rPr>
+          <w:rFonts w:ascii="Times New Roman" w:hAnsi="Times New Roman" w:cs="Times New Roman"/>
+          <w:sz w:val="24"/>
+          <w:szCs w:val="24"/>
+        </w:rPr>
+        <w:t xml:space="preserve"> algorithm by changing weight of the heuristic number in the calculation of the idea cost (</w:t>
+      </w:r>
+      <w:proofErr w:type="spellStart"/>
+      <w:r>
+        <w:rPr>
+          <w:rFonts w:ascii="Times New Roman" w:hAnsi="Times New Roman" w:cs="Times New Roman"/>
+          <w:sz w:val="24"/>
+          <w:szCs w:val="24"/>
+        </w:rPr>
+        <w:t>fn</w:t>
+      </w:r>
+      <w:proofErr w:type="spellEnd"/>
+      <w:r>
+        <w:rPr>
+          <w:rFonts w:ascii="Times New Roman" w:hAnsi="Times New Roman" w:cs="Times New Roman"/>
+          <w:sz w:val="24"/>
+          <w:szCs w:val="24"/>
+        </w:rPr>
+        <w:t xml:space="preserve">) </w:t>
+      </w:r>
+    </w:p>
+    <w:p>
+      <w:pPr>
+        <w:jc w:val="left"/>
+        <w:rPr>
+          <w:rFonts w:ascii="Times New Roman" w:hAnsi="Times New Roman" w:cs="Times New Roman"/>
+          <w:sz w:val="24"/>
+          <w:szCs w:val="24"/>
+        </w:rPr>
+      </w:pPr>
+      <w:r>
+        <w:rPr>
+          <w:rFonts w:ascii="Times New Roman" w:hAnsi="Times New Roman" w:cs="Times New Roman"/>
+          <w:sz w:val="24"/>
+          <w:szCs w:val="24"/>
+        </w:rPr>
+        <w:t xml:space="preserve">For example, to search multiple dots in the maze, the agent </w:t>
+      </w:r>
+      <w:proofErr w:type="gramStart"/>
+      <w:r>
+        <w:rPr>
+          <w:rFonts w:ascii="Times New Roman" w:hAnsi="Times New Roman" w:cs="Times New Roman"/>
+          <w:sz w:val="24"/>
+          <w:szCs w:val="24"/>
+        </w:rPr>
+        <w:t>need</w:t>
+      </w:r>
+      <w:proofErr w:type="gramEnd"/>
+      <w:r>
+        <w:rPr>
+          <w:rFonts w:ascii="Times New Roman" w:hAnsi="Times New Roman" w:cs="Times New Roman"/>
+          <w:sz w:val="24"/>
+          <w:szCs w:val="24"/>
+        </w:rPr>
+        <w:t xml:space="preserve"> to go through the same route more than one times. </w:t>
+      </w:r>
+      <w:proofErr w:type="gramStart"/>
+      <w:r>
+        <w:rPr>
+          <w:rFonts w:ascii="Times New Roman" w:hAnsi="Times New Roman" w:cs="Times New Roman"/>
+          <w:sz w:val="24"/>
+          <w:szCs w:val="24"/>
+        </w:rPr>
+        <w:t>Therefore</w:t>
+      </w:r>
+      <w:proofErr w:type="gramEnd"/>
+      <w:r>
+        <w:rPr>
+          <w:rFonts w:ascii="Times New Roman" w:hAnsi="Times New Roman" w:cs="Times New Roman"/>
+          <w:sz w:val="24"/>
+          <w:szCs w:val="24"/>
+        </w:rPr>
+        <w:t xml:space="preserve"> the weight of </w:t>
+      </w:r>
+      <w:proofErr w:type="spellStart"/>
+      <w:r>
+        <w:rPr>
+          <w:rFonts w:ascii="Times New Roman" w:hAnsi="Times New Roman" w:cs="Times New Roman"/>
+          <w:sz w:val="24"/>
+          <w:szCs w:val="24"/>
+        </w:rPr>
+        <w:t>hn</w:t>
+      </w:r>
+      <w:proofErr w:type="spellEnd"/>
+      <w:r>
+        <w:rPr>
+          <w:rFonts w:ascii="Times New Roman" w:hAnsi="Times New Roman" w:cs="Times New Roman"/>
+          <w:sz w:val="24"/>
+          <w:szCs w:val="24"/>
+        </w:rPr>
+        <w:t xml:space="preserve"> need to be increased (where we use MST to represent </w:t>
+      </w:r>
+      <w:proofErr w:type="spellStart"/>
+      <w:r>
+        <w:rPr>
+          <w:rFonts w:ascii="Times New Roman" w:hAnsi="Times New Roman" w:cs="Times New Roman"/>
+          <w:sz w:val="24"/>
+          <w:szCs w:val="24"/>
+        </w:rPr>
+        <w:t>hn</w:t>
+      </w:r>
+      <w:proofErr w:type="spellEnd"/>
+      <w:r>
+        <w:rPr>
+          <w:rFonts w:ascii="Times New Roman" w:hAnsi="Times New Roman" w:cs="Times New Roman"/>
+          <w:sz w:val="24"/>
+          <w:szCs w:val="24"/>
+        </w:rPr>
+        <w:t xml:space="preserve">) And we use twice of the </w:t>
+      </w:r>
+      <w:proofErr w:type="spellStart"/>
+      <w:r>
+        <w:rPr>
+          <w:rFonts w:ascii="Times New Roman" w:hAnsi="Times New Roman" w:cs="Times New Roman"/>
+          <w:sz w:val="24"/>
+          <w:szCs w:val="24"/>
+        </w:rPr>
+        <w:t>hn</w:t>
+      </w:r>
+      <w:proofErr w:type="spellEnd"/>
+      <w:r>
+        <w:rPr>
+          <w:rFonts w:ascii="Times New Roman" w:hAnsi="Times New Roman" w:cs="Times New Roman"/>
+          <w:sz w:val="24"/>
+          <w:szCs w:val="24"/>
+        </w:rPr>
+        <w:t xml:space="preserve"> to replace </w:t>
+      </w:r>
+      <w:proofErr w:type="spellStart"/>
+      <w:r>
+        <w:rPr>
+          <w:rFonts w:ascii="Times New Roman" w:hAnsi="Times New Roman" w:cs="Times New Roman"/>
+          <w:sz w:val="24"/>
+          <w:szCs w:val="24"/>
+        </w:rPr>
+        <w:t>hn</w:t>
+      </w:r>
+      <w:proofErr w:type="spellEnd"/>
+      <w:r>
+        <w:rPr>
+          <w:rFonts w:ascii="Times New Roman" w:hAnsi="Times New Roman" w:cs="Times New Roman"/>
+          <w:sz w:val="24"/>
+          <w:szCs w:val="24"/>
+        </w:rPr>
+        <w:t xml:space="preserve"> in the original formular.</w:t>
+      </w:r>
+      <w:r>
+        <w:rPr>
+          <w:rFonts w:ascii="Times New Roman" w:hAnsi="Times New Roman" w:cs="Times New Roman" w:hint="eastAsia"/>
+          <w:sz w:val="24"/>
+          <w:szCs w:val="24"/>
+        </w:rPr>
+        <w:t xml:space="preserve"> </w:t>
+      </w:r>
+      <w:r>
+        <w:rPr>
+          <w:rFonts w:ascii="Times New Roman" w:hAnsi="Times New Roman" w:cs="Times New Roman"/>
+          <w:sz w:val="24"/>
+          <w:szCs w:val="24"/>
+        </w:rPr>
+        <w:t xml:space="preserve"> </w:t>
+      </w:r>
+      <w:proofErr w:type="spellStart"/>
+      <w:r>
+        <w:rPr>
+          <w:rFonts w:ascii="Times New Roman" w:hAnsi="Times New Roman" w:cs="Times New Roman"/>
+          <w:sz w:val="24"/>
+          <w:szCs w:val="24"/>
+        </w:rPr>
+        <w:t>fn</w:t>
+      </w:r>
+      <w:proofErr w:type="spellEnd"/>
+      <w:r>
+        <w:rPr>
+          <w:rFonts w:ascii="Times New Roman" w:hAnsi="Times New Roman" w:cs="Times New Roman"/>
+          <w:sz w:val="24"/>
+          <w:szCs w:val="24"/>
+        </w:rPr>
+        <w:t xml:space="preserve"> = </w:t>
+      </w:r>
+      <w:proofErr w:type="spellStart"/>
+      <w:r>
+        <w:rPr>
+          <w:rFonts w:ascii="Times New Roman" w:hAnsi="Times New Roman" w:cs="Times New Roman"/>
+          <w:sz w:val="24"/>
+          <w:szCs w:val="24"/>
+        </w:rPr>
+        <w:t>hn</w:t>
+      </w:r>
+      <w:proofErr w:type="spellEnd"/>
+      <w:r>
+        <w:rPr>
+          <w:rFonts w:ascii="Times New Roman" w:hAnsi="Times New Roman" w:cs="Times New Roman"/>
+          <w:sz w:val="24"/>
+          <w:szCs w:val="24"/>
+        </w:rPr>
+        <w:t xml:space="preserve"> +</w:t>
+      </w:r>
+      <w:proofErr w:type="spellStart"/>
+      <w:r>
+        <w:rPr>
+          <w:rFonts w:ascii="Times New Roman" w:hAnsi="Times New Roman" w:cs="Times New Roman"/>
+          <w:sz w:val="24"/>
+          <w:szCs w:val="24"/>
+        </w:rPr>
+        <w:t>cn</w:t>
+      </w:r>
+      <w:proofErr w:type="spellEnd"/>
+      <w:r>
+        <w:rPr>
+          <w:rFonts w:ascii="Times New Roman" w:hAnsi="Times New Roman" w:cs="Times New Roman"/>
+          <w:sz w:val="24"/>
+          <w:szCs w:val="24"/>
+        </w:rPr>
+        <w:t xml:space="preserve"> =&gt; </w:t>
+      </w:r>
+      <w:proofErr w:type="spellStart"/>
+      <w:r>
+        <w:rPr>
+          <w:rFonts w:ascii="Times New Roman" w:hAnsi="Times New Roman" w:cs="Times New Roman"/>
+          <w:sz w:val="24"/>
+          <w:szCs w:val="24"/>
+        </w:rPr>
+        <w:t>fn</w:t>
+      </w:r>
+      <w:proofErr w:type="spellEnd"/>
+      <w:r>
+        <w:rPr>
+          <w:rFonts w:ascii="Times New Roman" w:hAnsi="Times New Roman" w:cs="Times New Roman"/>
+          <w:sz w:val="24"/>
+          <w:szCs w:val="24"/>
+        </w:rPr>
+        <w:t xml:space="preserve"> = 2*</w:t>
+      </w:r>
+      <w:proofErr w:type="spellStart"/>
+      <w:r>
+        <w:rPr>
+          <w:rFonts w:ascii="Times New Roman" w:hAnsi="Times New Roman" w:cs="Times New Roman"/>
+          <w:sz w:val="24"/>
+          <w:szCs w:val="24"/>
+        </w:rPr>
+        <w:t>hn</w:t>
+      </w:r>
+      <w:proofErr w:type="spellEnd"/>
+      <w:r>
+        <w:rPr>
+          <w:rFonts w:ascii="Times New Roman" w:hAnsi="Times New Roman" w:cs="Times New Roman"/>
+          <w:sz w:val="24"/>
+          <w:szCs w:val="24"/>
+        </w:rPr>
+        <w:t xml:space="preserve"> + </w:t>
+      </w:r>
+      <w:proofErr w:type="spellStart"/>
+      <w:r>
+        <w:rPr>
+          <w:rFonts w:ascii="Times New Roman" w:hAnsi="Times New Roman" w:cs="Times New Roman"/>
+          <w:sz w:val="24"/>
+          <w:szCs w:val="24"/>
+        </w:rPr>
+        <w:t>cn</w:t>
+      </w:r>
+      <w:proofErr w:type="spellEnd"/>
+    </w:p>
+    <w:p>
+      <w:pPr>
+        <w:jc w:val="left"/>
+        <w:rPr>
+          <w:rFonts w:ascii="Times New Roman" w:hAnsi="Times New Roman" w:cs="Times New Roman" w:hint="eastAsia"/>
+          <w:sz w:val="24"/>
+          <w:szCs w:val="24"/>
+        </w:rPr>
+      </w:pPr>
+      <w:r>
+        <w:rPr>
+          <w:rFonts w:ascii="Times New Roman" w:hAnsi="Times New Roman" w:cs="Times New Roman"/>
+          <w:b/>
+          <w:bCs/>
           <w:noProof/>
           <w:sz w:val="24"/>
           <w:szCs w:val="24"/>
         </w:rPr>
         <w:drawing>
-          <wp:anchor distT="0" distB="0" distL="114300" distR="114300" simplePos="0" relativeHeight="251702272" behindDoc="0" locked="0" layoutInCell="1" allowOverlap="1" wp14:anchorId="2D3806B0" wp14:editId="405D55F1">
+          <wp:anchor distT="0" distB="0" distL="114300" distR="114300" simplePos="0" relativeHeight="251711488" behindDoc="0" locked="0" layoutInCell="1" allowOverlap="1" wp14:anchorId="083C2722" wp14:editId="3A98FBE2">
             <wp:simplePos x="0" y="0"/>
             <wp:positionH relativeFrom="column">
-              <wp:posOffset>-13335</wp:posOffset>
+              <wp:posOffset>-96827</wp:posOffset>
             </wp:positionH>
             <wp:positionV relativeFrom="paragraph">
-              <wp:posOffset>60960</wp:posOffset>
+              <wp:posOffset>453018</wp:posOffset>
             </wp:positionV>
-            <wp:extent cx="5265420" cy="3657600"/>
-            <wp:effectExtent l="0" t="0" r="0" b="0"/>
+            <wp:extent cx="5271135" cy="2385695"/>
+            <wp:effectExtent l="0" t="0" r="5715" b="0"/>
             <wp:wrapTopAndBottom/>
-            <wp:docPr id="27" name="图片 27"/>
+            <wp:docPr id="31" name="图片 31"/>
             <wp:cNvGraphicFramePr>
               <a:graphicFrameLocks xmlns:a="http://schemas.openxmlformats.org/drawingml/2006/main" noChangeAspect="1"/>
             </wp:cNvGraphicFramePr>
@@ -5409,13 +5847,13 @@
               <a:graphicData uri="http://schemas.openxmlformats.org/drawingml/2006/picture">
                 <pic:pic xmlns:pic="http://schemas.openxmlformats.org/drawingml/2006/picture">
                   <pic:nvPicPr>
-                    <pic:cNvPr id="0" name="Picture 15"/>
+                    <pic:cNvPr id="0" name="Picture 1"/>
                     <pic:cNvPicPr>
                       <a:picLocks noChangeAspect="1" noChangeArrowheads="1"/>
                     </pic:cNvPicPr>
                   </pic:nvPicPr>
                   <pic:blipFill>
-                    <a:blip r:embed="rId19" cstate="print">
+                    <a:blip r:embed="rId20" cstate="print">
                       <a:extLst>
                         <a:ext uri="{28A0092B-C50C-407E-A947-70E740481C1C}">
                           <a14:useLocalDpi xmlns:a14="http://schemas.microsoft.com/office/drawing/2010/main" val="0"/>
@@ -5430,7 +5868,7 @@
                   <pic:spPr bwMode="auto">
                     <a:xfrm>
                       <a:off x="0" y="0"/>
-                      <a:ext cx="5265420" cy="3657600"/>
+                      <a:ext cx="5271135" cy="2385695"/>
                     </a:xfrm>
                     <a:prstGeom prst="rect">
                       <a:avLst/>
@@ -5446,107 +5884,596 @@
           </wp:anchor>
         </w:drawing>
       </w:r>
-    </w:p>
-    <w:p>
-      <w:pPr>
-        <w:jc w:val="left"/>
-        <w:rPr>
-          <w:rFonts w:ascii="Times New Roman" w:hAnsi="Times New Roman" w:cs="Times New Roman"/>
-          <w:b/>
-          <w:bCs/>
-          <w:sz w:val="24"/>
-          <w:szCs w:val="24"/>
-        </w:rPr>
-      </w:pPr>
-    </w:p>
-    <w:p>
-      <w:pPr>
-        <w:jc w:val="left"/>
-        <w:rPr>
-          <w:rFonts w:ascii="Times New Roman" w:hAnsi="Times New Roman" w:cs="Times New Roman"/>
-          <w:b/>
-          <w:bCs/>
-          <w:sz w:val="24"/>
-          <w:szCs w:val="24"/>
-        </w:rPr>
-      </w:pPr>
-      <w:r>
-        <w:rPr>
-          <w:rFonts w:ascii="Times New Roman" w:hAnsi="Times New Roman" w:cs="Times New Roman" w:hint="eastAsia"/>
-          <w:b/>
-          <w:bCs/>
-          <w:sz w:val="24"/>
-          <w:szCs w:val="24"/>
-        </w:rPr>
-        <w:t>E</w:t>
-      </w:r>
-      <w:r>
-        <w:rPr>
-          <w:rFonts w:ascii="Times New Roman" w:hAnsi="Times New Roman" w:cs="Times New Roman"/>
-          <w:b/>
-          <w:bCs/>
-          <w:sz w:val="24"/>
-          <w:szCs w:val="24"/>
-        </w:rPr>
-        <w:t>xtra Credit:</w:t>
-      </w:r>
-    </w:p>
-    <w:p>
-      <w:pPr>
-        <w:jc w:val="left"/>
-        <w:rPr>
-          <w:rFonts w:ascii="Times New Roman" w:hAnsi="Times New Roman" w:cs="Times New Roman"/>
-          <w:b/>
-          <w:bCs/>
-          <w:sz w:val="24"/>
-          <w:szCs w:val="24"/>
-        </w:rPr>
-      </w:pPr>
-    </w:p>
-    <w:p>
-      <w:pPr>
-        <w:jc w:val="left"/>
-        <w:rPr>
-          <w:rFonts w:ascii="Times New Roman" w:hAnsi="Times New Roman" w:cs="Times New Roman"/>
-          <w:b/>
-          <w:bCs/>
-          <w:sz w:val="24"/>
-          <w:szCs w:val="24"/>
-        </w:rPr>
-      </w:pPr>
-    </w:p>
-    <w:p>
-      <w:pPr>
-        <w:jc w:val="left"/>
-        <w:rPr>
-          <w:rFonts w:ascii="Times New Roman" w:hAnsi="Times New Roman" w:cs="Times New Roman"/>
-          <w:b/>
-          <w:bCs/>
-          <w:sz w:val="24"/>
-          <w:szCs w:val="24"/>
-        </w:rPr>
-      </w:pPr>
-    </w:p>
-    <w:p>
-      <w:pPr>
-        <w:jc w:val="left"/>
-        <w:rPr>
-          <w:rFonts w:ascii="Times New Roman" w:hAnsi="Times New Roman" w:cs="Times New Roman"/>
-          <w:b/>
-          <w:bCs/>
-          <w:sz w:val="24"/>
-          <w:szCs w:val="24"/>
-        </w:rPr>
-      </w:pPr>
-      <w:r>
-        <w:rPr>
-          <w:rFonts w:ascii="Times New Roman" w:hAnsi="Times New Roman" w:cs="Times New Roman"/>
-          <w:b/>
-          <w:bCs/>
-          <w:sz w:val="24"/>
-          <w:szCs w:val="24"/>
-        </w:rPr>
+      <w:r>
+        <w:rPr>
+          <w:rFonts w:ascii="Times New Roman" w:hAnsi="Times New Roman" w:cs="Times New Roman"/>
+          <w:sz w:val="24"/>
+          <w:szCs w:val="24"/>
+        </w:rPr>
+        <w:t xml:space="preserve">The </w:t>
+      </w:r>
+      <w:r>
+        <w:rPr>
+          <w:rFonts w:ascii="Times New Roman" w:hAnsi="Times New Roman" w:cs="Times New Roman"/>
+          <w:sz w:val="24"/>
+          <w:szCs w:val="24"/>
+        </w:rPr>
+        <w:t xml:space="preserve">code’s running </w:t>
+      </w:r>
+      <w:r>
+        <w:rPr>
+          <w:rFonts w:ascii="Times New Roman" w:hAnsi="Times New Roman" w:cs="Times New Roman"/>
+          <w:sz w:val="24"/>
+          <w:szCs w:val="24"/>
+        </w:rPr>
+        <w:t>result shows as follo</w:t>
+      </w:r>
+      <w:r>
+        <w:rPr>
+          <w:rFonts w:ascii="Times New Roman" w:hAnsi="Times New Roman" w:cs="Times New Roman"/>
+          <w:sz w:val="24"/>
+          <w:szCs w:val="24"/>
+        </w:rPr>
+        <w:t>w. As we can find, t</w:t>
+      </w:r>
+      <w:r>
+        <w:rPr>
+          <w:rFonts w:ascii="Times New Roman" w:hAnsi="Times New Roman" w:cs="Times New Roman"/>
+          <w:sz w:val="24"/>
+          <w:szCs w:val="24"/>
+        </w:rPr>
+        <w:t xml:space="preserve">he </w:t>
+      </w:r>
+      <w:r>
+        <w:rPr>
+          <w:rFonts w:ascii="Times New Roman" w:hAnsi="Times New Roman" w:cs="Times New Roman"/>
+          <w:sz w:val="24"/>
+          <w:szCs w:val="24"/>
+        </w:rPr>
+        <w:t>state explored decreased</w:t>
+      </w:r>
+      <w:r>
+        <w:rPr>
+          <w:rFonts w:ascii="Times New Roman" w:hAnsi="Times New Roman" w:cs="Times New Roman"/>
+          <w:sz w:val="24"/>
+          <w:szCs w:val="24"/>
+        </w:rPr>
+        <w:t>. Hence, th</w:t>
+      </w:r>
+      <w:r>
+        <w:rPr>
+          <w:rFonts w:ascii="Times New Roman" w:hAnsi="Times New Roman" w:cs="Times New Roman"/>
+          <w:sz w:val="24"/>
+          <w:szCs w:val="24"/>
+        </w:rPr>
+        <w:t>e</w:t>
+      </w:r>
+      <w:r>
+        <w:rPr>
+          <w:rFonts w:ascii="Times New Roman" w:hAnsi="Times New Roman" w:cs="Times New Roman"/>
+          <w:sz w:val="24"/>
+          <w:szCs w:val="24"/>
+        </w:rPr>
+        <w:t xml:space="preserve"> algorithm </w:t>
+      </w:r>
+      <w:r>
+        <w:rPr>
+          <w:rFonts w:ascii="Times New Roman" w:hAnsi="Times New Roman" w:cs="Times New Roman"/>
+          <w:sz w:val="24"/>
+          <w:szCs w:val="24"/>
+        </w:rPr>
+        <w:t xml:space="preserve">to be </w:t>
+      </w:r>
+      <w:r>
+        <w:rPr>
+          <w:rFonts w:ascii="Times New Roman" w:hAnsi="Times New Roman" w:cs="Times New Roman"/>
+          <w:sz w:val="24"/>
+          <w:szCs w:val="24"/>
+        </w:rPr>
+        <w:t>appli</w:t>
+      </w:r>
+      <w:r>
+        <w:rPr>
+          <w:rFonts w:ascii="Times New Roman" w:hAnsi="Times New Roman" w:cs="Times New Roman"/>
+          <w:sz w:val="24"/>
+          <w:szCs w:val="24"/>
+        </w:rPr>
+        <w:t>ed</w:t>
+      </w:r>
+      <w:r>
+        <w:rPr>
+          <w:rFonts w:ascii="Times New Roman" w:hAnsi="Times New Roman" w:cs="Times New Roman"/>
+          <w:sz w:val="24"/>
+          <w:szCs w:val="24"/>
+        </w:rPr>
+        <w:t xml:space="preserve"> in the task like </w:t>
+      </w:r>
+      <w:proofErr w:type="spellStart"/>
+      <w:r>
+        <w:rPr>
+          <w:rFonts w:ascii="Times New Roman" w:hAnsi="Times New Roman" w:cs="Times New Roman"/>
+          <w:sz w:val="24"/>
+          <w:szCs w:val="24"/>
+        </w:rPr>
+        <w:t>BigDots</w:t>
+      </w:r>
+      <w:proofErr w:type="spellEnd"/>
+      <w:r>
+        <w:rPr>
+          <w:rFonts w:ascii="Times New Roman" w:hAnsi="Times New Roman" w:cs="Times New Roman"/>
+          <w:sz w:val="24"/>
+          <w:szCs w:val="24"/>
+        </w:rPr>
+        <w:t xml:space="preserve"> </w:t>
+      </w:r>
+      <w:r>
+        <w:rPr>
+          <w:rFonts w:ascii="Times New Roman" w:hAnsi="Times New Roman" w:cs="Times New Roman"/>
+          <w:sz w:val="24"/>
+          <w:szCs w:val="24"/>
+        </w:rPr>
+        <w:t xml:space="preserve">is optimized. </w:t>
+      </w:r>
+    </w:p>
+    <w:p>
+      <w:pPr>
+        <w:jc w:val="left"/>
+        <w:rPr>
+          <w:rFonts w:ascii="Times New Roman" w:hAnsi="Times New Roman" w:cs="Times New Roman"/>
+          <w:b/>
+          <w:bCs/>
+          <w:sz w:val="24"/>
+          <w:szCs w:val="24"/>
+        </w:rPr>
+      </w:pPr>
+      <w:r>
+        <w:rPr>
+          <w:rFonts w:ascii="宋体" w:eastAsia="宋体" w:hAnsi="宋体" w:cs="宋体"/>
+          <w:noProof/>
+          <w:kern w:val="0"/>
+          <w:sz w:val="24"/>
+          <w:szCs w:val="24"/>
+        </w:rPr>
+        <mc:AlternateContent>
+          <mc:Choice Requires="wps">
+            <w:drawing>
+              <wp:anchor distT="0" distB="0" distL="114300" distR="114300" simplePos="0" relativeHeight="251713536" behindDoc="0" locked="0" layoutInCell="1" allowOverlap="1" wp14:anchorId="274073F3" wp14:editId="6D8DD785">
+                <wp:simplePos x="0" y="0"/>
+                <wp:positionH relativeFrom="margin">
+                  <wp:posOffset>-113337</wp:posOffset>
+                </wp:positionH>
+                <wp:positionV relativeFrom="paragraph">
+                  <wp:posOffset>2504265</wp:posOffset>
+                </wp:positionV>
+                <wp:extent cx="5265420" cy="153035"/>
+                <wp:effectExtent l="0" t="0" r="0" b="0"/>
+                <wp:wrapNone/>
+                <wp:docPr id="32" name="文本框 32"/>
+                <wp:cNvGraphicFramePr/>
+                <a:graphic xmlns:a="http://schemas.openxmlformats.org/drawingml/2006/main">
+                  <a:graphicData uri="http://schemas.microsoft.com/office/word/2010/wordprocessingShape">
+                    <wps:wsp>
+                      <wps:cNvSpPr txBox="1"/>
+                      <wps:spPr>
+                        <a:xfrm>
+                          <a:off x="0" y="0"/>
+                          <a:ext cx="5265420" cy="153035"/>
+                        </a:xfrm>
+                        <a:prstGeom prst="rect">
+                          <a:avLst/>
+                        </a:prstGeom>
+                        <a:solidFill>
+                          <a:prstClr val="white"/>
+                        </a:solidFill>
+                        <a:ln>
+                          <a:noFill/>
+                        </a:ln>
+                      </wps:spPr>
+                      <wps:txbx>
+                        <w:txbxContent>
+                          <w:p>
+                            <w:pPr>
+                              <w:pStyle w:val="a3"/>
+                              <w:jc w:val="center"/>
+                              <w:rPr>
+                                <w:rFonts w:ascii="Times New Roman" w:hAnsi="Times New Roman" w:cs="Times New Roman"/>
+                                <w:b/>
+                                <w:bCs/>
+                                <w:noProof/>
+                              </w:rPr>
+                            </w:pPr>
+                            <w:r>
+                              <w:rPr>
+                                <w:rFonts w:ascii="Times New Roman" w:hAnsi="Times New Roman" w:cs="Times New Roman"/>
+                              </w:rPr>
+                              <w:t>Figure 1</w:t>
+                            </w:r>
+                            <w:r>
+                              <w:rPr>
+                                <w:rFonts w:ascii="Times New Roman" w:hAnsi="Times New Roman" w:cs="Times New Roman"/>
+                              </w:rPr>
+                              <w:t>6</w:t>
+                            </w:r>
+                            <w:r>
+                              <w:rPr>
+                                <w:rFonts w:ascii="Times New Roman" w:hAnsi="Times New Roman" w:cs="Times New Roman"/>
+                              </w:rPr>
+                              <w:t xml:space="preserve">. The screenshot of Pathfinding, Path Length and States explored by </w:t>
+                            </w:r>
+                            <w:r>
+                              <w:rPr>
+                                <w:rFonts w:ascii="Times New Roman" w:hAnsi="Times New Roman" w:cs="Times New Roman"/>
+                              </w:rPr>
+                              <w:t>extra</w:t>
+                            </w:r>
+                            <w:r>
+                              <w:rPr>
+                                <w:rFonts w:ascii="Times New Roman" w:hAnsi="Times New Roman" w:cs="Times New Roman"/>
+                              </w:rPr>
+                              <w:t xml:space="preserve"> in </w:t>
+                            </w:r>
+                            <w:proofErr w:type="spellStart"/>
+                            <w:r>
+                              <w:rPr>
+                                <w:rFonts w:ascii="Times New Roman" w:hAnsi="Times New Roman" w:cs="Times New Roman"/>
+                              </w:rPr>
+                              <w:t>bigDots</w:t>
+                            </w:r>
+                            <w:proofErr w:type="spellEnd"/>
+                          </w:p>
+                        </w:txbxContent>
+                      </wps:txbx>
+                      <wps:bodyPr rot="0" spcFirstLastPara="0" vertOverflow="clip" horzOverflow="clip" vert="horz" wrap="square" lIns="0" tIns="0" rIns="0" bIns="0" numCol="1" spcCol="0" rtlCol="0" fromWordArt="0" anchor="t" anchorCtr="0" forceAA="0" compatLnSpc="1">
+                        <a:prstTxWarp prst="textNoShape">
+                          <a:avLst/>
+                        </a:prstTxWarp>
+                        <a:spAutoFit/>
+                      </wps:bodyPr>
+                    </wps:wsp>
+                  </a:graphicData>
+                </a:graphic>
+                <wp14:sizeRelH relativeFrom="page">
+                  <wp14:pctWidth>0</wp14:pctWidth>
+                </wp14:sizeRelH>
+                <wp14:sizeRelV relativeFrom="page">
+                  <wp14:pctHeight>0</wp14:pctHeight>
+                </wp14:sizeRelV>
+              </wp:anchor>
+            </w:drawing>
+          </mc:Choice>
+          <mc:Fallback>
+            <w:pict>
+              <v:shape w14:anchorId="274073F3" id="文本框 32" o:spid="_x0000_s1041" type="#_x0000_t202" style="position:absolute;margin-left:-8.9pt;margin-top:197.2pt;width:414.6pt;height:12.05pt;z-index:251713536;visibility:visible;mso-wrap-style:square;mso-width-percent:0;mso-height-percent:0;mso-wrap-distance-left:9pt;mso-wrap-distance-top:0;mso-wrap-distance-right:9pt;mso-wrap-distance-bottom:0;mso-position-horizontal:absolute;mso-position-horizontal-relative:margin;mso-position-vertical:absolute;mso-position-vertical-relative:text;mso-width-percent:0;mso-height-percent:0;mso-width-relative:page;mso-height-relative:page;v-text-anchor:top" o:gfxdata="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" stroked="f">
+                <v:textbox style="mso-fit-shape-to-text:t" inset="0,0,0,0">
+                  <w:txbxContent>
+                    <w:p>
+                      <w:pPr>
+                        <w:pStyle w:val="a3"/>
+                        <w:jc w:val="center"/>
+                        <w:rPr>
+                          <w:rFonts w:ascii="Times New Roman" w:hAnsi="Times New Roman" w:cs="Times New Roman"/>
+                          <w:b/>
+                          <w:bCs/>
+                          <w:noProof/>
+                        </w:rPr>
+                      </w:pPr>
+                      <w:r>
+                        <w:rPr>
+                          <w:rFonts w:ascii="Times New Roman" w:hAnsi="Times New Roman" w:cs="Times New Roman"/>
+                        </w:rPr>
+                        <w:t>Figure 1</w:t>
+                      </w:r>
+                      <w:r>
+                        <w:rPr>
+                          <w:rFonts w:ascii="Times New Roman" w:hAnsi="Times New Roman" w:cs="Times New Roman"/>
+                        </w:rPr>
+                        <w:t>6</w:t>
+                      </w:r>
+                      <w:r>
+                        <w:rPr>
+                          <w:rFonts w:ascii="Times New Roman" w:hAnsi="Times New Roman" w:cs="Times New Roman"/>
+                        </w:rPr>
+                        <w:t xml:space="preserve">. The screenshot of Pathfinding, Path Length and States explored by </w:t>
+                      </w:r>
+                      <w:r>
+                        <w:rPr>
+                          <w:rFonts w:ascii="Times New Roman" w:hAnsi="Times New Roman" w:cs="Times New Roman"/>
+                        </w:rPr>
+                        <w:t>extra</w:t>
+                      </w:r>
+                      <w:r>
+                        <w:rPr>
+                          <w:rFonts w:ascii="Times New Roman" w:hAnsi="Times New Roman" w:cs="Times New Roman"/>
+                        </w:rPr>
+                        <w:t xml:space="preserve"> in </w:t>
+                      </w:r>
+                      <w:proofErr w:type="spellStart"/>
+                      <w:r>
+                        <w:rPr>
+                          <w:rFonts w:ascii="Times New Roman" w:hAnsi="Times New Roman" w:cs="Times New Roman"/>
+                        </w:rPr>
+                        <w:t>bigDots</w:t>
+                      </w:r>
+                      <w:proofErr w:type="spellEnd"/>
+                    </w:p>
+                  </w:txbxContent>
+                </v:textbox>
+                <w10:wrap anchorx="margin"/>
+              </v:shape>
+            </w:pict>
+          </mc:Fallback>
+        </mc:AlternateContent>
+      </w:r>
+    </w:p>
+    <w:p>
+      <w:pPr>
+        <w:jc w:val="left"/>
+        <w:rPr>
+          <w:rFonts w:ascii="Times New Roman" w:hAnsi="Times New Roman" w:cs="Times New Roman"/>
+          <w:b/>
+          <w:bCs/>
+          <w:sz w:val="24"/>
+          <w:szCs w:val="24"/>
+        </w:rPr>
+      </w:pPr>
+      <w:r>
+        <w:rPr>
+          <w:rFonts w:ascii="Times New Roman" w:hAnsi="Times New Roman" w:cs="Times New Roman"/>
+          <w:b/>
+          <w:bCs/>
+          <w:sz w:val="24"/>
+          <w:szCs w:val="24"/>
+        </w:rPr>
+        <w:lastRenderedPageBreak/>
         <w:t>Statement of Contribution:</w:t>
+      </w:r>
+    </w:p>
+    <w:p>
+      <w:pPr>
+        <w:jc w:val="left"/>
+        <w:rPr>
+          <w:rFonts w:ascii="Times New Roman" w:hAnsi="Times New Roman" w:cs="Times New Roman"/>
+          <w:sz w:val="24"/>
+          <w:szCs w:val="24"/>
+        </w:rPr>
+      </w:pPr>
+      <w:proofErr w:type="spellStart"/>
+      <w:r>
+        <w:rPr>
+          <w:rFonts w:ascii="Times New Roman" w:hAnsi="Times New Roman" w:cs="Times New Roman"/>
+          <w:sz w:val="24"/>
+          <w:szCs w:val="24"/>
+        </w:rPr>
+        <w:t>Yuhang</w:t>
+      </w:r>
+      <w:proofErr w:type="spellEnd"/>
+      <w:r>
+        <w:rPr>
+          <w:rFonts w:ascii="Times New Roman" w:hAnsi="Times New Roman" w:cs="Times New Roman"/>
+          <w:sz w:val="24"/>
+          <w:szCs w:val="24"/>
+        </w:rPr>
+        <w:t xml:space="preserve"> and </w:t>
+      </w:r>
+      <w:proofErr w:type="spellStart"/>
+      <w:r>
+        <w:rPr>
+          <w:rFonts w:ascii="Times New Roman" w:hAnsi="Times New Roman" w:cs="Times New Roman"/>
+          <w:sz w:val="24"/>
+          <w:szCs w:val="24"/>
+        </w:rPr>
+        <w:t>Wenbo</w:t>
+      </w:r>
+      <w:proofErr w:type="spellEnd"/>
+      <w:r>
+        <w:rPr>
+          <w:rFonts w:ascii="Times New Roman" w:hAnsi="Times New Roman" w:cs="Times New Roman"/>
+          <w:sz w:val="24"/>
+          <w:szCs w:val="24"/>
+        </w:rPr>
+        <w:t xml:space="preserve"> both implemented the DFS function, </w:t>
+      </w:r>
+      <w:proofErr w:type="spellStart"/>
+      <w:r>
+        <w:rPr>
+          <w:rFonts w:ascii="Times New Roman" w:hAnsi="Times New Roman" w:cs="Times New Roman"/>
+          <w:sz w:val="24"/>
+          <w:szCs w:val="24"/>
+        </w:rPr>
+        <w:t>Wenbo's</w:t>
+      </w:r>
+      <w:proofErr w:type="spellEnd"/>
+      <w:r>
+        <w:rPr>
+          <w:rFonts w:ascii="Times New Roman" w:hAnsi="Times New Roman" w:cs="Times New Roman"/>
+          <w:sz w:val="24"/>
+          <w:szCs w:val="24"/>
+        </w:rPr>
+        <w:t xml:space="preserve"> code never ran successfully, so </w:t>
+      </w:r>
+      <w:proofErr w:type="spellStart"/>
+      <w:r>
+        <w:rPr>
+          <w:rFonts w:ascii="Times New Roman" w:hAnsi="Times New Roman" w:cs="Times New Roman"/>
+          <w:sz w:val="24"/>
+          <w:szCs w:val="24"/>
+        </w:rPr>
+        <w:t>Yuhang's</w:t>
+      </w:r>
+      <w:proofErr w:type="spellEnd"/>
+      <w:r>
+        <w:rPr>
+          <w:rFonts w:ascii="Times New Roman" w:hAnsi="Times New Roman" w:cs="Times New Roman"/>
+          <w:sz w:val="24"/>
+          <w:szCs w:val="24"/>
+        </w:rPr>
+        <w:t xml:space="preserve"> code was submitted.</w:t>
+      </w:r>
+    </w:p>
+    <w:p>
+      <w:pPr>
+        <w:jc w:val="left"/>
+        <w:rPr>
+          <w:rFonts w:ascii="Times New Roman" w:hAnsi="Times New Roman" w:cs="Times New Roman"/>
+          <w:sz w:val="24"/>
+          <w:szCs w:val="24"/>
+        </w:rPr>
+      </w:pPr>
+      <w:proofErr w:type="spellStart"/>
+      <w:r>
+        <w:rPr>
+          <w:rFonts w:ascii="Times New Roman" w:hAnsi="Times New Roman" w:cs="Times New Roman"/>
+          <w:sz w:val="24"/>
+          <w:szCs w:val="24"/>
+        </w:rPr>
+        <w:t>Wenbo</w:t>
+      </w:r>
+      <w:proofErr w:type="spellEnd"/>
+      <w:r>
+        <w:rPr>
+          <w:rFonts w:ascii="Times New Roman" w:hAnsi="Times New Roman" w:cs="Times New Roman"/>
+          <w:sz w:val="24"/>
+          <w:szCs w:val="24"/>
+        </w:rPr>
+        <w:t xml:space="preserve"> implemented the BFS function.</w:t>
+      </w:r>
+    </w:p>
+    <w:p>
+      <w:pPr>
+        <w:jc w:val="left"/>
+        <w:rPr>
+          <w:rFonts w:ascii="Times New Roman" w:hAnsi="Times New Roman" w:cs="Times New Roman"/>
+          <w:sz w:val="24"/>
+          <w:szCs w:val="24"/>
+        </w:rPr>
+      </w:pPr>
+      <w:proofErr w:type="spellStart"/>
+      <w:r>
+        <w:rPr>
+          <w:rFonts w:ascii="Times New Roman" w:hAnsi="Times New Roman" w:cs="Times New Roman"/>
+          <w:sz w:val="24"/>
+          <w:szCs w:val="24"/>
+        </w:rPr>
+        <w:t>Jiakai</w:t>
+      </w:r>
+      <w:proofErr w:type="spellEnd"/>
+      <w:r>
+        <w:rPr>
+          <w:rFonts w:ascii="Times New Roman" w:hAnsi="Times New Roman" w:cs="Times New Roman"/>
+          <w:sz w:val="24"/>
+          <w:szCs w:val="24"/>
+        </w:rPr>
+        <w:t xml:space="preserve"> and </w:t>
+      </w:r>
+      <w:proofErr w:type="spellStart"/>
+      <w:r>
+        <w:rPr>
+          <w:rFonts w:ascii="Times New Roman" w:hAnsi="Times New Roman" w:cs="Times New Roman"/>
+          <w:sz w:val="24"/>
+          <w:szCs w:val="24"/>
+        </w:rPr>
+        <w:t>Yuhang</w:t>
+      </w:r>
+      <w:proofErr w:type="spellEnd"/>
+      <w:r>
+        <w:rPr>
+          <w:rFonts w:ascii="Times New Roman" w:hAnsi="Times New Roman" w:cs="Times New Roman"/>
+          <w:sz w:val="24"/>
+          <w:szCs w:val="24"/>
+        </w:rPr>
+        <w:t xml:space="preserve"> both implemented the greedy function; their results were compared for debugging and </w:t>
+      </w:r>
+      <w:proofErr w:type="spellStart"/>
+      <w:r>
+        <w:rPr>
+          <w:rFonts w:ascii="Times New Roman" w:hAnsi="Times New Roman" w:cs="Times New Roman"/>
+          <w:sz w:val="24"/>
+          <w:szCs w:val="24"/>
+        </w:rPr>
+        <w:t>Yuhang's</w:t>
+      </w:r>
+      <w:proofErr w:type="spellEnd"/>
+      <w:r>
+        <w:rPr>
+          <w:rFonts w:ascii="Times New Roman" w:hAnsi="Times New Roman" w:cs="Times New Roman"/>
+          <w:sz w:val="24"/>
+          <w:szCs w:val="24"/>
+        </w:rPr>
+        <w:t xml:space="preserve"> code was submitted.</w:t>
+      </w:r>
+    </w:p>
+    <w:p>
+      <w:pPr>
+        <w:jc w:val="left"/>
+        <w:rPr>
+          <w:rFonts w:ascii="Times New Roman" w:hAnsi="Times New Roman" w:cs="Times New Roman"/>
+          <w:sz w:val="24"/>
+          <w:szCs w:val="24"/>
+        </w:rPr>
+      </w:pPr>
+      <w:proofErr w:type="spellStart"/>
+      <w:r>
+        <w:rPr>
+          <w:rFonts w:ascii="Times New Roman" w:hAnsi="Times New Roman" w:cs="Times New Roman"/>
+          <w:sz w:val="24"/>
+          <w:szCs w:val="24"/>
+        </w:rPr>
+        <w:t>Yuhang</w:t>
+      </w:r>
+      <w:proofErr w:type="spellEnd"/>
+      <w:r>
+        <w:rPr>
+          <w:rFonts w:ascii="Times New Roman" w:hAnsi="Times New Roman" w:cs="Times New Roman"/>
+          <w:sz w:val="24"/>
+          <w:szCs w:val="24"/>
+        </w:rPr>
+        <w:t xml:space="preserve"> implemented the </w:t>
+      </w:r>
+      <w:proofErr w:type="spellStart"/>
+      <w:r>
+        <w:rPr>
+          <w:rFonts w:ascii="Times New Roman" w:hAnsi="Times New Roman" w:cs="Times New Roman"/>
+          <w:sz w:val="24"/>
+          <w:szCs w:val="24"/>
+        </w:rPr>
+        <w:t>Astar</w:t>
+      </w:r>
+      <w:proofErr w:type="spellEnd"/>
+      <w:r>
+        <w:rPr>
+          <w:rFonts w:ascii="Times New Roman" w:hAnsi="Times New Roman" w:cs="Times New Roman"/>
+          <w:sz w:val="24"/>
+          <w:szCs w:val="24"/>
+        </w:rPr>
+        <w:t xml:space="preserve"> function.</w:t>
+      </w:r>
+    </w:p>
+    <w:p>
+      <w:pPr>
+        <w:jc w:val="left"/>
+        <w:rPr>
+          <w:rFonts w:ascii="Times New Roman" w:hAnsi="Times New Roman" w:cs="Times New Roman"/>
+          <w:sz w:val="24"/>
+          <w:szCs w:val="24"/>
+        </w:rPr>
+      </w:pPr>
+      <w:proofErr w:type="spellStart"/>
+      <w:r>
+        <w:rPr>
+          <w:rFonts w:ascii="Times New Roman" w:hAnsi="Times New Roman" w:cs="Times New Roman"/>
+          <w:sz w:val="24"/>
+          <w:szCs w:val="24"/>
+        </w:rPr>
+        <w:t>Jiakai</w:t>
+      </w:r>
+      <w:proofErr w:type="spellEnd"/>
+      <w:r>
+        <w:rPr>
+          <w:rFonts w:ascii="Times New Roman" w:hAnsi="Times New Roman" w:cs="Times New Roman"/>
+          <w:sz w:val="24"/>
+          <w:szCs w:val="24"/>
+        </w:rPr>
+        <w:t xml:space="preserve"> implemented the part of extra credit.</w:t>
       </w:r>
     </w:p>
     <w:sectPr>

</xml_diff>